<commit_message>
Modificacion datos Anexo 13
</commit_message>
<xml_diff>
--- a/uploads/anexo13.docx
+++ b/uploads/anexo13.docx
@@ -1004,80 +1004,22 @@
             <w:r>
               <w:rPr>
                 <w:rFonts w:asciiTheme="minorHAnsi" w:hAnsiTheme="minorHAnsi" w:cstheme="minorHAnsi"/>
-                <w:noProof/>
-                <w:lang w:val="es-EC" w:eastAsia="es-EC"/>
-              </w:rPr>
-              <mc:AlternateContent>
-                <mc:Choice Requires="wps">
-                  <w:drawing>
-                    <wp:anchor distT="0" distB="0" distL="114300" distR="114300" simplePos="0" relativeHeight="251665408" behindDoc="0" locked="0" layoutInCell="1" allowOverlap="1" wp14:anchorId="5F690DB6" wp14:editId="5C3FE970">
-                      <wp:simplePos x="0" y="0"/>
-                      <wp:positionH relativeFrom="column">
-                        <wp:posOffset>1081405</wp:posOffset>
-                      </wp:positionH>
-                      <wp:positionV relativeFrom="paragraph">
-                        <wp:posOffset>31115</wp:posOffset>
-                      </wp:positionV>
-                      <wp:extent cx="190500" cy="157480"/>
-                      <wp:effectExtent l="9525" t="12700" r="9525" b="10795"/>
-                      <wp:wrapNone/>
-                      <wp:docPr id="5" name="Rectángulo 5"/>
-                      <wp:cNvGraphicFramePr>
-                        <a:graphicFrameLocks xmlns:a="http://schemas.openxmlformats.org/drawingml/2006/main"/>
-                      </wp:cNvGraphicFramePr>
-                      <a:graphic xmlns:a="http://schemas.openxmlformats.org/drawingml/2006/main">
-                        <a:graphicData uri="http://schemas.microsoft.com/office/word/2010/wordprocessingShape">
-                          <wps:wsp>
-                            <wps:cNvSpPr>
-                              <a:spLocks noChangeArrowheads="1"/>
-                            </wps:cNvSpPr>
-                            <wps:spPr bwMode="auto">
-                              <a:xfrm>
-                                <a:off x="0" y="0"/>
-                                <a:ext cx="190500" cy="157480"/>
-                              </a:xfrm>
-                              <a:prstGeom prst="rect">
-                                <a:avLst/>
-                              </a:prstGeom>
-                              <a:solidFill>
-                                <a:srgbClr val="FFFFFF"/>
-                              </a:solidFill>
-                              <a:ln w="9525">
-                                <a:solidFill>
-                                  <a:srgbClr val="000000"/>
-                                </a:solidFill>
-                                <a:miter lim="800000"/>
-                                <a:headEnd/>
-                                <a:tailEnd/>
-                              </a:ln>
-                            </wps:spPr>
-                            <wps:bodyPr rot="0" vert="horz" wrap="square" lIns="91440" tIns="45720" rIns="91440" bIns="45720" anchor="t" anchorCtr="0" upright="1">
-                              <a:noAutofit/>
-                            </wps:bodyPr>
-                          </wps:wsp>
-                        </a:graphicData>
-                      </a:graphic>
-                      <wp14:sizeRelH relativeFrom="page">
-                        <wp14:pctWidth>0</wp14:pctWidth>
-                      </wp14:sizeRelH>
-                      <wp14:sizeRelV relativeFrom="page">
-                        <wp14:pctHeight>0</wp14:pctHeight>
-                      </wp14:sizeRelV>
-                    </wp:anchor>
-                  </w:drawing>
-                </mc:Choice>
-                <mc:Fallback>
-                  <w:pict>
-                    <v:rect w14:anchorId="1A6D759F" id="Rectángulo 5" o:spid="_x0000_s1026" style="position:absolute;margin-left:85.15pt;margin-top:2.45pt;width:15pt;height:12.4pt;z-index:251665408;visibility:visible;mso-wrap-style:square;mso-width-percent:0;mso-height-percent:0;mso-wrap-distance-left:9pt;mso-wrap-distance-top:0;mso-wrap-distance-right:9pt;mso-wrap-distance-bottom:0;mso-position-horizontal:absolute;mso-position-horizontal-relative:text;mso-position-vertical:absolute;mso-position-vertical-relative:text;mso-width-percent:0;mso-height-percent:0;mso-width-relative:page;mso-height-relative:page;v-text-anchor:top" o:gfxdata="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"/>
-                  </w:pict>
-                </mc:Fallback>
-              </mc:AlternateContent>
-            </w:r>
-            <w:r>
-              <w:rPr>
-                <w:rFonts w:asciiTheme="minorHAnsi" w:hAnsiTheme="minorHAnsi" w:cstheme="minorHAnsi"/>
               </w:rPr>
               <w:t xml:space="preserve">MEDIO TIEMPO </w:t>
+            </w:r>
+            <w:r>
+              <w:rPr>
+                <w:rFonts w:asciiTheme="minorHAnsi" w:hAnsiTheme="minorHAnsi" w:cstheme="minorHAnsi"/>
+              </w:rPr>
+              <w:t xml:space="preserve"> </w:t>
+            </w:r>
+            <w:r>
+              <w:rPr>
+                <w:rFonts w:asciiTheme="minorHAnsi" w:hAnsiTheme="minorHAnsi" w:cstheme="minorHAnsi"/>
+                <w:sz w:val="28"/>
+                <w:szCs w:val="28"/>
+              </w:rPr>
+              <w:t>X</w:t>
             </w:r>
           </w:p>
         </w:tc>
@@ -1905,15 +1847,6 @@
         <w:t>DESCRIPCIÓN DE LA EMPRESA</w:t>
       </w:r>
     </w:p>
-    <w:p>
-      <w:pPr>
-        <w:pStyle w:val="Sinespaciado"/>
-        <w:jc w:val="center"/>
-        <w:rPr>
-          <w:sz w:val="32"/>
-        </w:rPr>
-      </w:pPr>
-    </w:p>
     <w:tbl>
       <w:tblPr>
         <w:tblW w:w="9039" w:type="dxa"/>
@@ -1944,7 +1877,8 @@
               <w:jc w:val="both"/>
               <w:rPr>
                 <w:b/>
-                <w:sz w:val="20"/>
+                <w:sz w:val="24"/>
+                <w:szCs w:val="24"/>
               </w:rPr>
             </w:pPr>
             <w:hyperlink r:id="rId8" w:tooltip="CONSTITUCION DE LA EPMAPAP" w:history="1">
@@ -1952,7 +1886,8 @@
               <w:r>
                 <w:rPr>
                   <w:b/>
-                  <w:sz w:val="20"/>
+                  <w:sz w:val="24"/>
+                  <w:szCs w:val="24"/>
                 </w:rPr>
                 <w:t xml:space="preserve">Constitución de la </w:t>
               </w:r>
@@ -1960,7 +1895,8 @@
               <w:r>
                 <w:rPr>
                   <w:b/>
-                  <w:sz w:val="20"/>
+                  <w:sz w:val="24"/>
+                  <w:szCs w:val="24"/>
                 </w:rPr>
                 <w:t>Empresa</w:t>
               </w:r>
@@ -1968,14 +1904,16 @@
             <w:r>
               <w:rPr>
                 <w:b/>
-                <w:sz w:val="20"/>
+                <w:sz w:val="24"/>
+                <w:szCs w:val="24"/>
               </w:rPr>
               <w:t>:</w:t>
             </w:r>
             <w:r>
               <w:rPr>
                 <w:bCs/>
-                <w:sz w:val="20"/>
+                <w:sz w:val="24"/>
+                <w:szCs w:val="24"/>
               </w:rPr>
               <w:t xml:space="preserve"> {</w:t>
             </w:r>
@@ -1983,22 +1921,17 @@
             <w:r>
               <w:rPr>
                 <w:bCs/>
-                <w:sz w:val="20"/>
-              </w:rPr>
-              <w:t>constitucion</w:t>
-            </w:r>
+                <w:sz w:val="24"/>
+                <w:szCs w:val="24"/>
+              </w:rPr>
+              <w:t>constitucionEmpresa</w:t>
+            </w:r>
+            <w:proofErr w:type="spellEnd"/>
             <w:r>
               <w:rPr>
                 <w:bCs/>
-                <w:sz w:val="20"/>
-              </w:rPr>
-              <w:t>Empresa</w:t>
-            </w:r>
-            <w:proofErr w:type="spellEnd"/>
-            <w:r>
-              <w:rPr>
-                <w:bCs/>
-                <w:sz w:val="20"/>
+                <w:sz w:val="24"/>
+                <w:szCs w:val="24"/>
               </w:rPr>
               <w:t>}</w:t>
             </w:r>
@@ -2008,9 +1941,8 @@
               <w:pStyle w:val="Sinespaciado"/>
               <w:jc w:val="both"/>
               <w:rPr>
-                <w:b/>
-                <w:sz w:val="10"/>
-                <w:szCs w:val="10"/>
+                <w:sz w:val="24"/>
+                <w:szCs w:val="24"/>
               </w:rPr>
             </w:pPr>
           </w:p>
@@ -2019,50 +1951,56 @@
               <w:pStyle w:val="Sinespaciado"/>
               <w:jc w:val="both"/>
               <w:rPr>
-                <w:sz w:val="10"/>
-                <w:szCs w:val="10"/>
-              </w:rPr>
-            </w:pPr>
+                <w:b/>
+                <w:sz w:val="24"/>
+                <w:szCs w:val="24"/>
+              </w:rPr>
+            </w:pPr>
+            <w:r>
+              <w:rPr>
+                <w:b/>
+                <w:sz w:val="24"/>
+                <w:szCs w:val="24"/>
+              </w:rPr>
+              <w:t>Actividad Principal:</w:t>
+            </w:r>
+            <w:r>
+              <w:rPr>
+                <w:bCs/>
+                <w:sz w:val="24"/>
+                <w:szCs w:val="24"/>
+              </w:rPr>
+              <w:t xml:space="preserve"> {</w:t>
+            </w:r>
+            <w:proofErr w:type="spellStart"/>
+            <w:r>
+              <w:rPr>
+                <w:bCs/>
+                <w:sz w:val="24"/>
+                <w:szCs w:val="24"/>
+              </w:rPr>
+              <w:t>actividadEmpresa</w:t>
+            </w:r>
+            <w:proofErr w:type="spellEnd"/>
+            <w:r>
+              <w:rPr>
+                <w:bCs/>
+                <w:sz w:val="24"/>
+                <w:szCs w:val="24"/>
+              </w:rPr>
+              <w:t>}</w:t>
+            </w:r>
           </w:p>
           <w:p>
             <w:pPr>
               <w:pStyle w:val="Sinespaciado"/>
               <w:jc w:val="both"/>
               <w:rPr>
-                <w:b/>
-                <w:sz w:val="20"/>
-              </w:rPr>
-            </w:pPr>
-            <w:r>
-              <w:rPr>
-                <w:b/>
-                <w:sz w:val="20"/>
-              </w:rPr>
-              <w:t>Actividad Principal:</w:t>
-            </w:r>
-            <w:r>
-              <w:rPr>
-                <w:bCs/>
-                <w:sz w:val="20"/>
-              </w:rPr>
-              <w:t xml:space="preserve"> {</w:t>
-            </w:r>
-            <w:proofErr w:type="spellStart"/>
-            <w:r>
-              <w:rPr>
-                <w:bCs/>
-                <w:sz w:val="20"/>
-              </w:rPr>
-              <w:t>actividadEmpresa</w:t>
-            </w:r>
-            <w:proofErr w:type="spellEnd"/>
-            <w:r>
-              <w:rPr>
-                <w:bCs/>
-                <w:sz w:val="20"/>
-              </w:rPr>
-              <w:t>}</w:t>
-            </w:r>
+                <w:sz w:val="24"/>
+                <w:szCs w:val="24"/>
+              </w:rPr>
+            </w:pPr>
+            <w:bookmarkStart w:id="1" w:name="_Toc419931852"/>
           </w:p>
           <w:p>
             <w:pPr>
@@ -2070,92 +2008,153 @@
               <w:jc w:val="both"/>
               <w:rPr>
                 <w:b/>
-                <w:sz w:val="10"/>
-                <w:szCs w:val="10"/>
-              </w:rPr>
-            </w:pPr>
+                <w:sz w:val="24"/>
+                <w:szCs w:val="24"/>
+              </w:rPr>
+            </w:pPr>
+            <w:r>
+              <w:rPr>
+                <w:b/>
+                <w:sz w:val="24"/>
+                <w:szCs w:val="24"/>
+              </w:rPr>
+              <w:t>Principios</w:t>
+            </w:r>
+            <w:bookmarkEnd w:id="1"/>
+            <w:r>
+              <w:rPr>
+                <w:b/>
+                <w:sz w:val="24"/>
+                <w:szCs w:val="24"/>
+              </w:rPr>
+              <w:t>:</w:t>
+            </w:r>
+            <w:r>
+              <w:rPr>
+                <w:b/>
+                <w:sz w:val="24"/>
+                <w:szCs w:val="24"/>
+              </w:rPr>
+              <w:t xml:space="preserve"> </w:t>
+            </w:r>
+            <w:r>
+              <w:rPr>
+                <w:bCs/>
+                <w:sz w:val="24"/>
+                <w:szCs w:val="24"/>
+              </w:rPr>
+              <w:t>{</w:t>
+            </w:r>
+            <w:proofErr w:type="spellStart"/>
+            <w:r>
+              <w:rPr>
+                <w:bCs/>
+                <w:sz w:val="24"/>
+                <w:szCs w:val="24"/>
+              </w:rPr>
+              <w:t>principiosEmpresa</w:t>
+            </w:r>
+            <w:proofErr w:type="spellEnd"/>
+            <w:r>
+              <w:rPr>
+                <w:bCs/>
+                <w:sz w:val="24"/>
+                <w:szCs w:val="24"/>
+              </w:rPr>
+              <w:t>}</w:t>
+            </w:r>
           </w:p>
           <w:p>
             <w:pPr>
               <w:pStyle w:val="Sinespaciado"/>
               <w:jc w:val="both"/>
               <w:rPr>
-                <w:sz w:val="10"/>
-              </w:rPr>
-            </w:pPr>
-            <w:bookmarkStart w:id="1" w:name="_Toc419931852"/>
+                <w:sz w:val="24"/>
+                <w:szCs w:val="24"/>
+              </w:rPr>
+            </w:pPr>
           </w:p>
           <w:p>
             <w:pPr>
               <w:pStyle w:val="Sinespaciado"/>
               <w:jc w:val="both"/>
               <w:rPr>
-                <w:b/>
-                <w:sz w:val="20"/>
-              </w:rPr>
-            </w:pPr>
-            <w:r>
-              <w:rPr>
-                <w:b/>
-                <w:sz w:val="20"/>
-              </w:rPr>
-              <w:t>Principios</w:t>
-            </w:r>
-            <w:bookmarkEnd w:id="1"/>
-            <w:r>
-              <w:rPr>
-                <w:b/>
-                <w:sz w:val="20"/>
-              </w:rPr>
-              <w:t>:</w:t>
-            </w:r>
-            <w:r>
-              <w:rPr>
-                <w:b/>
-                <w:sz w:val="20"/>
-              </w:rPr>
-              <w:t xml:space="preserve"> </w:t>
-            </w:r>
-            <w:r>
-              <w:rPr>
-                <w:bCs/>
-                <w:sz w:val="20"/>
-              </w:rPr>
-              <w:t>{</w:t>
-            </w:r>
-            <w:proofErr w:type="spellStart"/>
-            <w:r>
-              <w:rPr>
-                <w:bCs/>
-                <w:sz w:val="20"/>
-              </w:rPr>
-              <w:t>principiosEmpresa</w:t>
-            </w:r>
-            <w:proofErr w:type="spellEnd"/>
-            <w:r>
-              <w:rPr>
-                <w:bCs/>
-                <w:sz w:val="20"/>
-              </w:rPr>
-              <w:t>}</w:t>
-            </w:r>
+                <w:sz w:val="24"/>
+                <w:szCs w:val="24"/>
+              </w:rPr>
+            </w:pPr>
           </w:p>
           <w:p>
             <w:pPr>
               <w:pStyle w:val="Sinespaciado"/>
               <w:jc w:val="both"/>
               <w:rPr>
-                <w:sz w:val="20"/>
-              </w:rPr>
-            </w:pPr>
+                <w:b/>
+                <w:sz w:val="24"/>
+                <w:szCs w:val="24"/>
+              </w:rPr>
+            </w:pPr>
+            <w:bookmarkStart w:id="2" w:name="_Toc419931854"/>
+            <w:r>
+              <w:rPr>
+                <w:b/>
+                <w:sz w:val="24"/>
+                <w:szCs w:val="24"/>
+              </w:rPr>
+              <w:t>Misión</w:t>
+            </w:r>
+            <w:bookmarkEnd w:id="2"/>
+            <w:r>
+              <w:rPr>
+                <w:b/>
+                <w:sz w:val="24"/>
+                <w:szCs w:val="24"/>
+              </w:rPr>
+              <w:t>:</w:t>
+            </w:r>
+            <w:r>
+              <w:rPr>
+                <w:b/>
+                <w:sz w:val="24"/>
+                <w:szCs w:val="24"/>
+              </w:rPr>
+              <w:t xml:space="preserve"> </w:t>
+            </w:r>
+            <w:r>
+              <w:rPr>
+                <w:bCs/>
+                <w:sz w:val="24"/>
+                <w:szCs w:val="24"/>
+              </w:rPr>
+              <w:t>{</w:t>
+            </w:r>
+            <w:proofErr w:type="spellStart"/>
+            <w:r>
+              <w:rPr>
+                <w:bCs/>
+                <w:sz w:val="24"/>
+                <w:szCs w:val="24"/>
+              </w:rPr>
+              <w:t>misionEmpresa</w:t>
+            </w:r>
+            <w:proofErr w:type="spellEnd"/>
+            <w:r>
+              <w:rPr>
+                <w:bCs/>
+                <w:sz w:val="24"/>
+                <w:szCs w:val="24"/>
+              </w:rPr>
+              <w:t>}</w:t>
+            </w:r>
           </w:p>
           <w:p>
             <w:pPr>
               <w:pStyle w:val="Sinespaciado"/>
               <w:jc w:val="both"/>
               <w:rPr>
-                <w:sz w:val="10"/>
-                <w:szCs w:val="10"/>
+                <w:b/>
+                <w:sz w:val="24"/>
+                <w:szCs w:val="24"/>
               </w:rPr>
             </w:pPr>
           </w:p>
@@ -2164,113 +2163,53 @@
               <w:pStyle w:val="Sinespaciado"/>
               <w:jc w:val="both"/>
               <w:rPr>
-                <w:b/>
-                <w:sz w:val="20"/>
-              </w:rPr>
-            </w:pPr>
-            <w:bookmarkStart w:id="2" w:name="_Toc419931854"/>
-            <w:r>
-              <w:rPr>
-                <w:b/>
-                <w:sz w:val="20"/>
-              </w:rPr>
-              <w:t>Misión</w:t>
-            </w:r>
-            <w:bookmarkEnd w:id="2"/>
-            <w:r>
-              <w:rPr>
-                <w:b/>
-                <w:sz w:val="20"/>
-              </w:rPr>
-              <w:t>:</w:t>
-            </w:r>
-            <w:r>
-              <w:rPr>
-                <w:b/>
-                <w:sz w:val="20"/>
-              </w:rPr>
-              <w:t xml:space="preserve"> </w:t>
-            </w:r>
-            <w:r>
-              <w:rPr>
-                <w:bCs/>
-                <w:sz w:val="20"/>
-              </w:rPr>
-              <w:t>{</w:t>
-            </w:r>
-            <w:proofErr w:type="spellStart"/>
-            <w:r>
-              <w:rPr>
-                <w:bCs/>
-                <w:sz w:val="20"/>
-              </w:rPr>
-              <w:t>misionEmpresa</w:t>
-            </w:r>
-            <w:proofErr w:type="spellEnd"/>
-            <w:r>
-              <w:rPr>
-                <w:bCs/>
-                <w:sz w:val="20"/>
-              </w:rPr>
-              <w:t>}</w:t>
-            </w:r>
+                <w:sz w:val="24"/>
+                <w:szCs w:val="24"/>
+              </w:rPr>
+            </w:pPr>
           </w:p>
           <w:p>
             <w:pPr>
               <w:pStyle w:val="Sinespaciado"/>
               <w:jc w:val="both"/>
               <w:rPr>
+                <w:bCs/>
+                <w:sz w:val="24"/>
+                <w:szCs w:val="24"/>
+              </w:rPr>
+            </w:pPr>
+            <w:bookmarkStart w:id="3" w:name="_Toc419931855"/>
+            <w:r>
+              <w:rPr>
                 <w:b/>
-                <w:sz w:val="20"/>
-              </w:rPr>
-            </w:pPr>
-          </w:p>
-          <w:p>
-            <w:pPr>
-              <w:pStyle w:val="Sinespaciado"/>
-              <w:jc w:val="both"/>
-              <w:rPr>
-                <w:sz w:val="10"/>
-                <w:szCs w:val="10"/>
-              </w:rPr>
-            </w:pPr>
-          </w:p>
-          <w:p>
-            <w:pPr>
-              <w:pStyle w:val="Sinespaciado"/>
-              <w:jc w:val="both"/>
+                <w:sz w:val="24"/>
+                <w:szCs w:val="24"/>
+              </w:rPr>
+              <w:lastRenderedPageBreak/>
+              <w:t>Visión</w:t>
+            </w:r>
+            <w:bookmarkEnd w:id="3"/>
+            <w:r>
               <w:rPr>
                 <w:b/>
-                <w:sz w:val="20"/>
-              </w:rPr>
-            </w:pPr>
-            <w:bookmarkStart w:id="3" w:name="_Toc419931855"/>
+                <w:sz w:val="24"/>
+                <w:szCs w:val="24"/>
+              </w:rPr>
+              <w:t>:</w:t>
+            </w:r>
             <w:r>
               <w:rPr>
                 <w:b/>
-                <w:sz w:val="20"/>
-              </w:rPr>
-              <w:t>Visión</w:t>
-            </w:r>
-            <w:bookmarkEnd w:id="3"/>
-            <w:r>
-              <w:rPr>
-                <w:b/>
-                <w:sz w:val="20"/>
-              </w:rPr>
-              <w:t>:</w:t>
-            </w:r>
-            <w:r>
-              <w:rPr>
-                <w:b/>
-                <w:sz w:val="20"/>
+                <w:sz w:val="24"/>
+                <w:szCs w:val="24"/>
               </w:rPr>
               <w:t xml:space="preserve"> </w:t>
             </w:r>
             <w:r>
               <w:rPr>
                 <w:bCs/>
-                <w:sz w:val="20"/>
+                <w:sz w:val="24"/>
+                <w:szCs w:val="24"/>
               </w:rPr>
               <w:t>{</w:t>
             </w:r>
@@ -2278,7 +2217,8 @@
             <w:r>
               <w:rPr>
                 <w:bCs/>
-                <w:sz w:val="20"/>
+                <w:sz w:val="24"/>
+                <w:szCs w:val="24"/>
               </w:rPr>
               <w:t>visionEmpresa</w:t>
             </w:r>
@@ -2286,7 +2226,8 @@
             <w:r>
               <w:rPr>
                 <w:bCs/>
-                <w:sz w:val="20"/>
+                <w:sz w:val="24"/>
+                <w:szCs w:val="24"/>
               </w:rPr>
               <w:t>}</w:t>
             </w:r>
@@ -2344,13 +2285,7 @@
           </w:tcPr>
           <w:p>
             <w:pPr>
-              <w:pStyle w:val="Prrafodelista"/>
-              <w:numPr>
-                <w:ilvl w:val="0"/>
-                <w:numId w:val="9"/>
-              </w:numPr>
               <w:spacing w:after="0" w:line="276" w:lineRule="auto"/>
-              <w:jc w:val="both"/>
               <w:rPr>
                 <w:sz w:val="28"/>
               </w:rPr>
@@ -2494,28 +2429,6 @@
           <w:szCs w:val="24"/>
         </w:rPr>
         <w:t xml:space="preserve">CONCLUSIONES Y RECOMENDACIONES </w:t>
-      </w:r>
-    </w:p>
-    <w:p>
-      <w:pPr>
-        <w:pStyle w:val="Sinespaciado"/>
-        <w:ind w:left="708"/>
-        <w:jc w:val="both"/>
-        <w:rPr>
-          <w:i/>
-          <w:iCs/>
-          <w:sz w:val="24"/>
-          <w:u w:val="single"/>
-        </w:rPr>
-      </w:pPr>
-      <w:r>
-        <w:rPr>
-          <w:i/>
-          <w:iCs/>
-          <w:sz w:val="24"/>
-          <w:u w:val="single"/>
-        </w:rPr>
-        <w:t>Conclusión</w:t>
       </w:r>
     </w:p>
     <w:p>
@@ -2554,71 +2467,9 @@
         <w:ind w:left="708"/>
         <w:jc w:val="both"/>
         <w:rPr>
-          <w:i/>
-          <w:iCs/>
           <w:sz w:val="24"/>
-          <w:u w:val="single"/>
         </w:rPr>
       </w:pPr>
-    </w:p>
-    <w:p>
-      <w:pPr>
-        <w:pStyle w:val="Sinespaciado"/>
-        <w:ind w:left="708"/>
-        <w:jc w:val="both"/>
-        <w:rPr>
-          <w:i/>
-          <w:iCs/>
-          <w:sz w:val="24"/>
-          <w:u w:val="single"/>
-        </w:rPr>
-      </w:pPr>
-      <w:r>
-        <w:rPr>
-          <w:i/>
-          <w:iCs/>
-          <w:sz w:val="24"/>
-          <w:u w:val="single"/>
-        </w:rPr>
-        <w:t xml:space="preserve">Recomendación </w:t>
-      </w:r>
-    </w:p>
-    <w:p>
-      <w:pPr>
-        <w:spacing w:after="0" w:line="276" w:lineRule="auto"/>
-        <w:ind w:left="720"/>
-        <w:rPr>
-          <w:bCs/>
-          <w:sz w:val="24"/>
-          <w:szCs w:val="24"/>
-        </w:rPr>
-      </w:pPr>
-      <w:r>
-        <w:rPr>
-          <w:bCs/>
-          <w:sz w:val="24"/>
-          <w:szCs w:val="24"/>
-        </w:rPr>
-        <w:t>{</w:t>
-      </w:r>
-      <w:proofErr w:type="spellStart"/>
-      <w:r>
-        <w:rPr>
-          <w:bCs/>
-          <w:sz w:val="24"/>
-          <w:szCs w:val="24"/>
-        </w:rPr>
-        <w:t>recomendacion</w:t>
-      </w:r>
-      <w:proofErr w:type="spellEnd"/>
-      <w:r>
-        <w:rPr>
-          <w:bCs/>
-          <w:sz w:val="24"/>
-          <w:szCs w:val="24"/>
-        </w:rPr>
-        <w:t>}</w:t>
-      </w:r>
     </w:p>
     <w:p>
       <w:pPr>
@@ -2977,14 +2828,26 @@
               </w:rPr>
               <w:t>{</w:t>
             </w:r>
+            <w:r>
+              <w:rPr>
+                <w:rFonts w:cstheme="minorHAnsi"/>
+              </w:rPr>
+              <w:t xml:space="preserve"> </w:t>
+            </w:r>
             <w:proofErr w:type="spellStart"/>
             <w:r>
               <w:rPr>
                 <w:rFonts w:cstheme="minorHAnsi"/>
               </w:rPr>
-              <w:t>correoTutorA</w:t>
+              <w:t>cedulaTutorA</w:t>
             </w:r>
             <w:proofErr w:type="spellEnd"/>
+            <w:r>
+              <w:rPr>
+                <w:rFonts w:cstheme="minorHAnsi"/>
+              </w:rPr>
+              <w:t xml:space="preserve"> </w:t>
+            </w:r>
             <w:r>
               <w:rPr>
                 <w:rFonts w:cstheme="minorHAnsi"/>
@@ -3108,16 +2971,6 @@
         <w:jc w:val="both"/>
         <w:rPr>
           <w:sz w:val="24"/>
-        </w:rPr>
-      </w:pPr>
-    </w:p>
-    <w:p>
-      <w:pPr>
-        <w:pStyle w:val="NormalWeb"/>
-        <w:shd w:val="clear" w:color="auto" w:fill="FFFFFF"/>
-        <w:spacing w:before="0" w:beforeAutospacing="0" w:after="0" w:afterAutospacing="0" w:line="360" w:lineRule="auto"/>
-        <w:rPr>
-          <w:rFonts w:asciiTheme="minorHAnsi" w:hAnsiTheme="minorHAnsi"/>
         </w:rPr>
       </w:pPr>
     </w:p>

</xml_diff>